<commit_message>
lab 9 start commit
</commit_message>
<xml_diff>
--- a/Lab 9/Lab 9.docx
+++ b/Lab 9/Lab 9.docx
@@ -1070,43 +1070,95 @@
       <w:pPr>
         <w:spacing w:before="100" w:beforeAutospacing="1" w:after="100" w:afterAutospacing="1" w:line="240" w:lineRule="auto"/>
         <w:rPr>
-          <w:rFonts w:ascii="Times New Roman" w:eastAsia="Times New Roman" w:hAnsi="Times New Roman" w:cs="Times New Roman"/>
-          <w:sz w:val="24"/>
-          <w:szCs w:val="24"/>
-        </w:rPr>
-      </w:pPr>
-      <w:r>
-        <w:rPr>
-          <w:rFonts w:ascii="Times New Roman" w:eastAsia="Times New Roman" w:hAnsi="Times New Roman" w:cs="Times New Roman"/>
-          <w:color w:val="000080"/>
-          <w:sz w:val="24"/>
-          <w:szCs w:val="24"/>
-        </w:rPr>
-        <w:t>Ans:-</w:t>
-      </w:r>
-      <w:bookmarkStart w:id="0" w:name="_GoBack"/>
-      <w:bookmarkEnd w:id="0"/>
-      <w:r>
-        <w:rPr>
-          <w:rFonts w:ascii="Times New Roman" w:eastAsia="Times New Roman" w:hAnsi="Times New Roman" w:cs="Times New Roman"/>
-          <w:color w:val="000080"/>
-          <w:sz w:val="24"/>
-          <w:szCs w:val="24"/>
-        </w:rPr>
-        <w:t xml:space="preserve">              </w:t>
-      </w:r>
-      <w:r>
-        <w:rPr>
           <w:rFonts w:ascii="Verdana" w:eastAsia="Times New Roman" w:hAnsi="Verdana" w:cs="Times New Roman"/>
           <w:color w:val="000080"/>
           <w:sz w:val="20"/>
           <w:szCs w:val="20"/>
         </w:rPr>
+      </w:pPr>
+      <w:r>
+        <w:rPr>
+          <w:rFonts w:ascii="Times New Roman" w:eastAsia="Times New Roman" w:hAnsi="Times New Roman" w:cs="Times New Roman"/>
+          <w:color w:val="000080"/>
+          <w:sz w:val="24"/>
+          <w:szCs w:val="24"/>
+        </w:rPr>
+        <w:t>Ans:-</w:t>
+      </w:r>
+      <w:r>
+        <w:rPr>
+          <w:rFonts w:ascii="Times New Roman" w:eastAsia="Times New Roman" w:hAnsi="Times New Roman" w:cs="Times New Roman"/>
+          <w:color w:val="000080"/>
+          <w:sz w:val="24"/>
+          <w:szCs w:val="24"/>
+        </w:rPr>
+        <w:t xml:space="preserve">              </w:t>
+      </w:r>
+      <w:r>
+        <w:rPr>
+          <w:rFonts w:ascii="Verdana" w:eastAsia="Times New Roman" w:hAnsi="Verdana" w:cs="Times New Roman"/>
+          <w:color w:val="000080"/>
+          <w:sz w:val="20"/>
+          <w:szCs w:val="20"/>
+        </w:rPr>
         <w:t xml:space="preserve"> </w:t>
       </w:r>
     </w:p>
     <w:p>
       <w:pPr>
+        <w:spacing w:before="100" w:beforeAutospacing="1" w:after="100" w:afterAutospacing="1" w:line="240" w:lineRule="auto"/>
+        <w:rPr>
+          <w:rFonts w:ascii="Times New Roman" w:eastAsia="Times New Roman" w:hAnsi="Times New Roman" w:cs="Times New Roman"/>
+          <w:sz w:val="24"/>
+          <w:szCs w:val="24"/>
+        </w:rPr>
+      </w:pPr>
+      <w:r>
+        <w:rPr>
+          <w:noProof/>
+        </w:rPr>
+        <w:lastRenderedPageBreak/>
+        <w:drawing>
+          <wp:inline distT="0" distB="0" distL="0" distR="0" wp14:anchorId="32128068" wp14:editId="0AD4DC71">
+            <wp:extent cx="5010150" cy="6096000"/>
+            <wp:effectExtent l="0" t="0" r="0" b="0"/>
+            <wp:docPr id="1" name="Picture 1"/>
+            <wp:cNvGraphicFramePr>
+              <a:graphicFrameLocks xmlns:a="http://schemas.openxmlformats.org/drawingml/2006/main" noChangeAspect="1"/>
+            </wp:cNvGraphicFramePr>
+            <a:graphic xmlns:a="http://schemas.openxmlformats.org/drawingml/2006/main">
+              <a:graphicData uri="http://schemas.openxmlformats.org/drawingml/2006/picture">
+                <pic:pic xmlns:pic="http://schemas.openxmlformats.org/drawingml/2006/picture">
+                  <pic:nvPicPr>
+                    <pic:cNvPr id="1" name=""/>
+                    <pic:cNvPicPr/>
+                  </pic:nvPicPr>
+                  <pic:blipFill>
+                    <a:blip r:embed="rId7"/>
+                    <a:stretch>
+                      <a:fillRect/>
+                    </a:stretch>
+                  </pic:blipFill>
+                  <pic:spPr>
+                    <a:xfrm>
+                      <a:off x="0" y="0"/>
+                      <a:ext cx="5010150" cy="6096000"/>
+                    </a:xfrm>
+                    <a:prstGeom prst="rect">
+                      <a:avLst/>
+                    </a:prstGeom>
+                  </pic:spPr>
+                </pic:pic>
+              </a:graphicData>
+            </a:graphic>
+          </wp:inline>
+        </w:drawing>
+      </w:r>
+      <w:bookmarkStart w:id="0" w:name="_GoBack"/>
+      <w:bookmarkEnd w:id="0"/>
+    </w:p>
+    <w:p>
+      <w:pPr>
         <w:spacing w:after="0" w:line="240" w:lineRule="auto"/>
         <w:ind w:left="180"/>
         <w:rPr>
@@ -1223,7 +1275,20 @@
           <w:szCs w:val="24"/>
           <w:lang w:val="fr-FR"/>
         </w:rPr>
-        <w:t>Acquire locks as late as possible and release locks as early as possible. Waiting transactions continued and brought up to date as early as possible.</w:t>
+        <w:t xml:space="preserve">Acquire locks as late as possible and release locks as early as possible. Waiting </w:t>
+      </w:r>
+      <w:r>
+        <w:rPr>
+          <w:rFonts w:ascii="Cambria" w:eastAsia="Times New Roman" w:hAnsi="Cambria" w:cs="Times New Roman"/>
+          <w:b/>
+          <w:bCs/>
+          <w:color w:val="3300CC"/>
+          <w:sz w:val="24"/>
+          <w:szCs w:val="24"/>
+          <w:lang w:val="fr-FR"/>
+        </w:rPr>
+        <w:lastRenderedPageBreak/>
+        <w:t>transactions continued and brought up to date as early as possible.</w:t>
       </w:r>
       <w:r>
         <w:rPr>
@@ -1254,7 +1319,7 @@
           <w:szCs w:val="24"/>
         </w:rPr>
         <w:pict w14:anchorId="67DFC477">
-          <v:rect id="_x0000_i1027" style="width:0;height:1.5pt" o:hralign="center" o:hrstd="t" o:hr="t" fillcolor="#a0a0a0" stroked="f"/>
+          <v:rect id="_x0000_i1026" style="width:0;height:1.5pt" o:hralign="center" o:hrstd="t" o:hr="t" fillcolor="#a0a0a0" stroked="f"/>
         </w:pict>
       </w:r>
     </w:p>
@@ -1582,6 +1647,7 @@
     <w:lsdException w:name="HTML Sample" w:semiHidden="1" w:unhideWhenUsed="1"/>
     <w:lsdException w:name="HTML Typewriter" w:semiHidden="1" w:unhideWhenUsed="1"/>
     <w:lsdException w:name="HTML Variable" w:semiHidden="1" w:unhideWhenUsed="1"/>
+    <w:lsdException w:name="Normal Table" w:semiHidden="1" w:unhideWhenUsed="1"/>
     <w:lsdException w:name="annotation subject" w:semiHidden="1" w:unhideWhenUsed="1"/>
     <w:lsdException w:name="No List" w:semiHidden="1" w:unhideWhenUsed="1"/>
     <w:lsdException w:name="Outline List 1" w:semiHidden="1" w:unhideWhenUsed="1"/>
@@ -1628,8 +1694,10 @@
     <w:lsdException w:name="Table Subtle 2" w:semiHidden="1" w:unhideWhenUsed="1"/>
     <w:lsdException w:name="Table Web 1" w:semiHidden="1" w:unhideWhenUsed="1"/>
     <w:lsdException w:name="Table Web 2" w:semiHidden="1" w:unhideWhenUsed="1"/>
+    <w:lsdException w:name="Table Web 3" w:semiHidden="1" w:unhideWhenUsed="1"/>
     <w:lsdException w:name="Balloon Text" w:semiHidden="1" w:unhideWhenUsed="1"/>
     <w:lsdException w:name="Table Grid" w:uiPriority="39"/>
+    <w:lsdException w:name="Table Theme" w:semiHidden="1" w:unhideWhenUsed="1"/>
     <w:lsdException w:name="Placeholder Text" w:semiHidden="1"/>
     <w:lsdException w:name="No Spacing" w:uiPriority="1" w:qFormat="1"/>
     <w:lsdException w:name="Light Shading" w:uiPriority="60"/>

</xml_diff>

<commit_message>
lab 9 final submision
</commit_message>
<xml_diff>
--- a/Lab 9/Lab 9.docx
+++ b/Lab 9/Lab 9.docx
@@ -1154,8 +1154,6 @@
           </wp:inline>
         </w:drawing>
       </w:r>
-      <w:bookmarkStart w:id="0" w:name="_GoBack"/>
-      <w:bookmarkEnd w:id="0"/>
     </w:p>
     <w:p>
       <w:pPr>
@@ -1237,7 +1235,10 @@
         <w:spacing w:after="0" w:line="240" w:lineRule="auto"/>
         <w:ind w:left="180"/>
         <w:rPr>
-          <w:rFonts w:ascii="Times New Roman" w:eastAsia="Times New Roman" w:hAnsi="Times New Roman" w:cs="Times New Roman"/>
+          <w:rFonts w:ascii="Cambria" w:eastAsia="Times New Roman" w:hAnsi="Cambria" w:cs="Times New Roman"/>
+          <w:b/>
+          <w:bCs/>
+          <w:color w:val="3300CC"/>
           <w:sz w:val="24"/>
           <w:szCs w:val="24"/>
         </w:rPr>
@@ -1302,6 +1303,1196 @@
         <w:br/>
         <w:t>Describe how the concurrency control mechanism handles the sequence of actions.</w:t>
       </w:r>
+    </w:p>
+    <w:p>
+      <w:pPr>
+        <w:spacing w:after="0" w:line="240" w:lineRule="auto"/>
+        <w:ind w:left="180"/>
+        <w:rPr>
+          <w:rFonts w:ascii="Cambria" w:eastAsia="Times New Roman" w:hAnsi="Cambria" w:cs="Times New Roman"/>
+          <w:b/>
+          <w:bCs/>
+          <w:color w:val="3300CC"/>
+          <w:sz w:val="24"/>
+          <w:szCs w:val="24"/>
+        </w:rPr>
+      </w:pPr>
+    </w:p>
+    <w:p>
+      <w:pPr>
+        <w:spacing w:after="0" w:line="240" w:lineRule="auto"/>
+        <w:ind w:left="180"/>
+        <w:rPr>
+          <w:rFonts w:ascii="Cambria" w:eastAsia="Times New Roman" w:hAnsi="Cambria" w:cs="Times New Roman"/>
+          <w:b/>
+          <w:bCs/>
+          <w:color w:val="3300CC"/>
+          <w:sz w:val="24"/>
+          <w:szCs w:val="24"/>
+        </w:rPr>
+      </w:pPr>
+      <w:r>
+        <w:rPr>
+          <w:rFonts w:ascii="Cambria" w:eastAsia="Times New Roman" w:hAnsi="Cambria" w:cs="Times New Roman"/>
+          <w:b/>
+          <w:bCs/>
+          <w:color w:val="3300CC"/>
+          <w:sz w:val="24"/>
+          <w:szCs w:val="24"/>
+        </w:rPr>
+        <w:t>Ans:-</w:t>
+      </w:r>
+    </w:p>
+    <w:p>
+      <w:pPr>
+        <w:pStyle w:val="ListParagraph"/>
+        <w:numPr>
+          <w:ilvl w:val="0"/>
+          <w:numId w:val="2"/>
+        </w:numPr>
+        <w:spacing w:before="0" w:after="160" w:line="256" w:lineRule="auto"/>
+        <w:rPr>
+          <w:rFonts w:ascii="Verdana" w:hAnsi="Verdana"/>
+          <w:sz w:val="20"/>
+          <w:szCs w:val="21"/>
+        </w:rPr>
+      </w:pPr>
+      <w:r>
+        <w:rPr>
+          <w:rFonts w:ascii="Verdana" w:hAnsi="Verdana"/>
+          <w:sz w:val="18"/>
+          <w:szCs w:val="21"/>
+        </w:rPr>
+        <w:t>2PL.</w:t>
+      </w:r>
+    </w:p>
+    <w:p>
+      <w:pPr>
+        <w:pStyle w:val="ListParagraph"/>
+        <w:numPr>
+          <w:ilvl w:val="0"/>
+          <w:numId w:val="2"/>
+        </w:numPr>
+        <w:spacing w:before="0" w:after="160" w:line="256" w:lineRule="auto"/>
+        <w:rPr>
+          <w:rFonts w:ascii="Verdana" w:hAnsi="Verdana"/>
+          <w:sz w:val="20"/>
+          <w:szCs w:val="21"/>
+        </w:rPr>
+      </w:pPr>
+      <w:r>
+        <w:rPr>
+          <w:rFonts w:ascii="Verdana" w:hAnsi="Verdana"/>
+          <w:sz w:val="18"/>
+          <w:szCs w:val="21"/>
+        </w:rPr>
+        <w:t>Wound-Wait.</w:t>
+      </w:r>
+    </w:p>
+    <w:p>
+      <w:pPr>
+        <w:pStyle w:val="ListParagraph"/>
+        <w:numPr>
+          <w:ilvl w:val="0"/>
+          <w:numId w:val="2"/>
+        </w:numPr>
+        <w:spacing w:before="0" w:after="160" w:line="256" w:lineRule="auto"/>
+        <w:rPr>
+          <w:rFonts w:ascii="Verdana" w:hAnsi="Verdana"/>
+          <w:sz w:val="20"/>
+          <w:szCs w:val="21"/>
+        </w:rPr>
+      </w:pPr>
+      <w:r>
+        <w:rPr>
+          <w:rFonts w:ascii="Verdana" w:hAnsi="Verdana"/>
+          <w:sz w:val="18"/>
+          <w:szCs w:val="21"/>
+        </w:rPr>
+        <w:t>Acquire locks as late as possible.</w:t>
+      </w:r>
+    </w:p>
+    <w:p>
+      <w:pPr>
+        <w:pStyle w:val="ListParagraph"/>
+        <w:numPr>
+          <w:ilvl w:val="0"/>
+          <w:numId w:val="2"/>
+        </w:numPr>
+        <w:spacing w:before="0" w:after="160" w:line="256" w:lineRule="auto"/>
+        <w:rPr>
+          <w:rFonts w:ascii="Verdana" w:hAnsi="Verdana"/>
+          <w:sz w:val="20"/>
+          <w:szCs w:val="21"/>
+        </w:rPr>
+      </w:pPr>
+      <w:r>
+        <w:rPr>
+          <w:rFonts w:ascii="Verdana" w:hAnsi="Verdana"/>
+          <w:sz w:val="18"/>
+          <w:szCs w:val="21"/>
+        </w:rPr>
+        <w:t>Release locks as early as possible.</w:t>
+      </w:r>
+    </w:p>
+    <w:p>
+      <w:pPr>
+        <w:pStyle w:val="ListParagraph"/>
+        <w:numPr>
+          <w:ilvl w:val="0"/>
+          <w:numId w:val="2"/>
+        </w:numPr>
+        <w:spacing w:before="0" w:after="160" w:line="256" w:lineRule="auto"/>
+        <w:rPr>
+          <w:rFonts w:ascii="Verdana" w:hAnsi="Verdana"/>
+          <w:sz w:val="20"/>
+          <w:szCs w:val="21"/>
+        </w:rPr>
+      </w:pPr>
+      <w:r>
+        <w:rPr>
+          <w:rFonts w:ascii="Verdana" w:hAnsi="Verdana"/>
+          <w:sz w:val="18"/>
+          <w:szCs w:val="21"/>
+        </w:rPr>
+        <w:t xml:space="preserve">waiting transactions continue and brought up to date as early as possible.  </w:t>
+      </w:r>
+    </w:p>
+    <w:tbl>
+      <w:tblPr>
+        <w:tblStyle w:val="TableGrid"/>
+        <w:tblW w:w="10014" w:type="dxa"/>
+        <w:tblInd w:w="0" w:type="dxa"/>
+        <w:tblLook w:val="04A0" w:firstRow="1" w:lastRow="0" w:firstColumn="1" w:lastColumn="0" w:noHBand="0" w:noVBand="1"/>
+      </w:tblPr>
+      <w:tblGrid>
+        <w:gridCol w:w="862"/>
+        <w:gridCol w:w="9152"/>
+      </w:tblGrid>
+      <w:tr>
+        <w:trPr>
+          <w:trHeight w:val="287"/>
+        </w:trPr>
+        <w:tc>
+          <w:tcPr>
+            <w:tcW w:w="862" w:type="dxa"/>
+            <w:tcBorders>
+              <w:top w:val="single" w:sz="4" w:space="0" w:color="auto"/>
+              <w:left w:val="single" w:sz="4" w:space="0" w:color="auto"/>
+              <w:bottom w:val="single" w:sz="4" w:space="0" w:color="auto"/>
+              <w:right w:val="single" w:sz="4" w:space="0" w:color="auto"/>
+            </w:tcBorders>
+            <w:hideMark/>
+          </w:tcPr>
+          <w:p>
+            <w:pPr>
+              <w:spacing w:after="160" w:line="256" w:lineRule="auto"/>
+              <w:jc w:val="center"/>
+              <w:rPr>
+                <w:rFonts w:ascii="Verdana" w:hAnsi="Verdana"/>
+                <w:sz w:val="20"/>
+                <w:szCs w:val="21"/>
+              </w:rPr>
+            </w:pPr>
+            <w:r>
+              <w:rPr>
+                <w:rFonts w:ascii="Verdana" w:hAnsi="Verdana"/>
+                <w:sz w:val="20"/>
+                <w:szCs w:val="21"/>
+              </w:rPr>
+              <w:t>t1</w:t>
+            </w:r>
+          </w:p>
+        </w:tc>
+        <w:tc>
+          <w:tcPr>
+            <w:tcW w:w="9152" w:type="dxa"/>
+            <w:tcBorders>
+              <w:top w:val="single" w:sz="4" w:space="0" w:color="auto"/>
+              <w:left w:val="single" w:sz="4" w:space="0" w:color="auto"/>
+              <w:bottom w:val="single" w:sz="4" w:space="0" w:color="auto"/>
+              <w:right w:val="single" w:sz="4" w:space="0" w:color="auto"/>
+            </w:tcBorders>
+            <w:hideMark/>
+          </w:tcPr>
+          <w:p>
+            <w:pPr>
+              <w:spacing w:after="160" w:line="256" w:lineRule="auto"/>
+              <w:rPr>
+                <w:rFonts w:ascii="Verdana" w:hAnsi="Verdana"/>
+                <w:b/>
+                <w:color w:val="FF0000"/>
+                <w:sz w:val="20"/>
+                <w:szCs w:val="21"/>
+              </w:rPr>
+            </w:pPr>
+            <w:r>
+              <w:rPr>
+                <w:rFonts w:ascii="Verdana" w:hAnsi="Verdana"/>
+                <w:color w:val="FF0000"/>
+                <w:sz w:val="18"/>
+                <w:szCs w:val="21"/>
+              </w:rPr>
+              <w:t xml:space="preserve">T1 gets shared lock on X </w:t>
+            </w:r>
+            <w:r>
+              <w:rPr>
+                <w:rFonts w:ascii="Arial" w:hAnsi="Arial" w:cs="Arial"/>
+                <w:color w:val="FF0000"/>
+                <w:sz w:val="18"/>
+                <w:szCs w:val="21"/>
+              </w:rPr>
+              <w:t>→</w:t>
+            </w:r>
+            <w:r>
+              <w:rPr>
+                <w:rFonts w:ascii="Verdana" w:hAnsi="Verdana"/>
+                <w:color w:val="FF0000"/>
+                <w:sz w:val="18"/>
+                <w:szCs w:val="21"/>
+              </w:rPr>
+              <w:t>T</w:t>
+            </w:r>
+            <w:r>
+              <w:rPr>
+                <w:rFonts w:ascii="Verdana" w:hAnsi="Verdana"/>
+                <w:color w:val="FF0000"/>
+                <w:sz w:val="18"/>
+                <w:szCs w:val="21"/>
+              </w:rPr>
+              <w:t>1: R</w:t>
+            </w:r>
+            <w:r>
+              <w:rPr>
+                <w:rFonts w:ascii="Verdana" w:hAnsi="Verdana"/>
+                <w:color w:val="FF0000"/>
+                <w:sz w:val="18"/>
+                <w:szCs w:val="21"/>
+              </w:rPr>
+              <w:t>(</w:t>
+            </w:r>
+            <w:bookmarkStart w:id="0" w:name="_GoBack"/>
+            <w:bookmarkEnd w:id="0"/>
+            <w:r>
+              <w:rPr>
+                <w:rFonts w:ascii="Verdana" w:hAnsi="Verdana"/>
+                <w:color w:val="FF0000"/>
+                <w:sz w:val="18"/>
+                <w:szCs w:val="21"/>
+              </w:rPr>
+              <w:t>X)</w:t>
+            </w:r>
+          </w:p>
+        </w:tc>
+      </w:tr>
+      <w:tr>
+        <w:trPr>
+          <w:trHeight w:val="434"/>
+        </w:trPr>
+        <w:tc>
+          <w:tcPr>
+            <w:tcW w:w="862" w:type="dxa"/>
+            <w:tcBorders>
+              <w:top w:val="single" w:sz="4" w:space="0" w:color="auto"/>
+              <w:left w:val="single" w:sz="4" w:space="0" w:color="auto"/>
+              <w:bottom w:val="single" w:sz="4" w:space="0" w:color="auto"/>
+              <w:right w:val="single" w:sz="4" w:space="0" w:color="auto"/>
+            </w:tcBorders>
+            <w:hideMark/>
+          </w:tcPr>
+          <w:p>
+            <w:pPr>
+              <w:spacing w:after="160" w:line="256" w:lineRule="auto"/>
+              <w:jc w:val="center"/>
+              <w:rPr>
+                <w:rFonts w:ascii="Verdana" w:hAnsi="Verdana"/>
+                <w:sz w:val="20"/>
+                <w:szCs w:val="21"/>
+              </w:rPr>
+            </w:pPr>
+            <w:r>
+              <w:rPr>
+                <w:rFonts w:ascii="Verdana" w:hAnsi="Verdana"/>
+                <w:sz w:val="20"/>
+                <w:szCs w:val="21"/>
+              </w:rPr>
+              <w:t>t2</w:t>
+            </w:r>
+          </w:p>
+        </w:tc>
+        <w:tc>
+          <w:tcPr>
+            <w:tcW w:w="9152" w:type="dxa"/>
+            <w:tcBorders>
+              <w:top w:val="single" w:sz="4" w:space="0" w:color="auto"/>
+              <w:left w:val="single" w:sz="4" w:space="0" w:color="auto"/>
+              <w:bottom w:val="single" w:sz="4" w:space="0" w:color="auto"/>
+              <w:right w:val="single" w:sz="4" w:space="0" w:color="auto"/>
+            </w:tcBorders>
+            <w:hideMark/>
+          </w:tcPr>
+          <w:p>
+            <w:pPr>
+              <w:autoSpaceDE w:val="0"/>
+              <w:autoSpaceDN w:val="0"/>
+              <w:adjustRightInd w:val="0"/>
+              <w:rPr>
+                <w:rFonts w:ascii="Verdana" w:hAnsi="Verdana"/>
+                <w:color w:val="FF0000"/>
+                <w:sz w:val="20"/>
+                <w:szCs w:val="21"/>
+              </w:rPr>
+            </w:pPr>
+            <w:r>
+              <w:rPr>
+                <w:rFonts w:ascii="Verdana" w:hAnsi="Verdana"/>
+                <w:sz w:val="18"/>
+                <w:szCs w:val="21"/>
+              </w:rPr>
+              <w:t xml:space="preserve">T2 wants write lock on X, but since T2 is younger than T1, T2 </w:t>
+            </w:r>
+            <w:r>
+              <w:rPr>
+                <w:rFonts w:ascii="Verdana" w:hAnsi="Verdana"/>
+                <w:b/>
+                <w:sz w:val="18"/>
+                <w:szCs w:val="21"/>
+              </w:rPr>
+              <w:t>waits</w:t>
+            </w:r>
+            <w:r>
+              <w:rPr>
+                <w:rFonts w:ascii="Verdana" w:hAnsi="Verdana"/>
+                <w:sz w:val="18"/>
+                <w:szCs w:val="21"/>
+              </w:rPr>
+              <w:t xml:space="preserve"> for T1</w:t>
+            </w:r>
+          </w:p>
+        </w:tc>
+      </w:tr>
+      <w:tr>
+        <w:trPr>
+          <w:trHeight w:val="421"/>
+        </w:trPr>
+        <w:tc>
+          <w:tcPr>
+            <w:tcW w:w="862" w:type="dxa"/>
+            <w:tcBorders>
+              <w:top w:val="single" w:sz="4" w:space="0" w:color="auto"/>
+              <w:left w:val="single" w:sz="4" w:space="0" w:color="auto"/>
+              <w:bottom w:val="single" w:sz="4" w:space="0" w:color="auto"/>
+              <w:right w:val="single" w:sz="4" w:space="0" w:color="auto"/>
+            </w:tcBorders>
+            <w:hideMark/>
+          </w:tcPr>
+          <w:p>
+            <w:pPr>
+              <w:spacing w:after="160" w:line="256" w:lineRule="auto"/>
+              <w:jc w:val="center"/>
+              <w:rPr>
+                <w:rFonts w:ascii="Verdana" w:hAnsi="Verdana"/>
+                <w:sz w:val="20"/>
+                <w:szCs w:val="21"/>
+              </w:rPr>
+            </w:pPr>
+            <w:r>
+              <w:rPr>
+                <w:rFonts w:ascii="Verdana" w:hAnsi="Verdana"/>
+                <w:sz w:val="20"/>
+                <w:szCs w:val="21"/>
+              </w:rPr>
+              <w:t>t3</w:t>
+            </w:r>
+          </w:p>
+        </w:tc>
+        <w:tc>
+          <w:tcPr>
+            <w:tcW w:w="9152" w:type="dxa"/>
+            <w:tcBorders>
+              <w:top w:val="single" w:sz="4" w:space="0" w:color="auto"/>
+              <w:left w:val="single" w:sz="4" w:space="0" w:color="auto"/>
+              <w:bottom w:val="single" w:sz="4" w:space="0" w:color="auto"/>
+              <w:right w:val="single" w:sz="4" w:space="0" w:color="auto"/>
+            </w:tcBorders>
+            <w:hideMark/>
+          </w:tcPr>
+          <w:p>
+            <w:pPr>
+              <w:spacing w:after="160" w:line="256" w:lineRule="auto"/>
+              <w:rPr>
+                <w:rFonts w:ascii="Verdana" w:hAnsi="Verdana"/>
+                <w:color w:val="4472C4" w:themeColor="accent1"/>
+                <w:sz w:val="20"/>
+                <w:szCs w:val="21"/>
+              </w:rPr>
+            </w:pPr>
+            <w:r>
+              <w:rPr>
+                <w:rFonts w:ascii="Verdana" w:hAnsi="Verdana"/>
+                <w:color w:val="4472C4" w:themeColor="accent1"/>
+                <w:sz w:val="18"/>
+                <w:szCs w:val="21"/>
+              </w:rPr>
+              <w:t xml:space="preserve">T3 gets exclusive lock on Y </w:t>
+            </w:r>
+            <w:r>
+              <w:rPr>
+                <w:rFonts w:ascii="Arial" w:hAnsi="Arial" w:cs="Arial"/>
+                <w:color w:val="4472C4" w:themeColor="accent1"/>
+                <w:sz w:val="18"/>
+                <w:szCs w:val="21"/>
+              </w:rPr>
+              <w:t>→</w:t>
+            </w:r>
+            <w:r>
+              <w:rPr>
+                <w:rFonts w:ascii="Verdana" w:hAnsi="Verdana"/>
+                <w:color w:val="4472C4" w:themeColor="accent1"/>
+                <w:sz w:val="18"/>
+                <w:szCs w:val="21"/>
+              </w:rPr>
+              <w:t>T3:W(Y)</w:t>
+            </w:r>
+          </w:p>
+        </w:tc>
+      </w:tr>
+      <w:tr>
+        <w:trPr>
+          <w:trHeight w:val="434"/>
+        </w:trPr>
+        <w:tc>
+          <w:tcPr>
+            <w:tcW w:w="862" w:type="dxa"/>
+            <w:tcBorders>
+              <w:top w:val="single" w:sz="4" w:space="0" w:color="auto"/>
+              <w:left w:val="single" w:sz="4" w:space="0" w:color="auto"/>
+              <w:bottom w:val="single" w:sz="4" w:space="0" w:color="auto"/>
+              <w:right w:val="single" w:sz="4" w:space="0" w:color="auto"/>
+            </w:tcBorders>
+            <w:hideMark/>
+          </w:tcPr>
+          <w:p>
+            <w:pPr>
+              <w:spacing w:after="160" w:line="256" w:lineRule="auto"/>
+              <w:jc w:val="center"/>
+              <w:rPr>
+                <w:rFonts w:ascii="Verdana" w:hAnsi="Verdana"/>
+                <w:sz w:val="20"/>
+                <w:szCs w:val="21"/>
+              </w:rPr>
+            </w:pPr>
+            <w:r>
+              <w:rPr>
+                <w:rFonts w:ascii="Verdana" w:hAnsi="Verdana"/>
+                <w:sz w:val="20"/>
+                <w:szCs w:val="21"/>
+              </w:rPr>
+              <w:t>t4</w:t>
+            </w:r>
+          </w:p>
+        </w:tc>
+        <w:tc>
+          <w:tcPr>
+            <w:tcW w:w="9152" w:type="dxa"/>
+            <w:tcBorders>
+              <w:top w:val="single" w:sz="4" w:space="0" w:color="auto"/>
+              <w:left w:val="single" w:sz="4" w:space="0" w:color="auto"/>
+              <w:bottom w:val="single" w:sz="4" w:space="0" w:color="auto"/>
+              <w:right w:val="single" w:sz="4" w:space="0" w:color="auto"/>
+            </w:tcBorders>
+            <w:hideMark/>
+          </w:tcPr>
+          <w:p>
+            <w:pPr>
+              <w:spacing w:after="160" w:line="256" w:lineRule="auto"/>
+              <w:rPr>
+                <w:rFonts w:ascii="Verdana" w:hAnsi="Verdana"/>
+                <w:color w:val="FF0000"/>
+                <w:sz w:val="20"/>
+                <w:szCs w:val="21"/>
+              </w:rPr>
+            </w:pPr>
+            <w:r>
+              <w:rPr>
+                <w:rFonts w:ascii="Verdana" w:hAnsi="Verdana"/>
+                <w:color w:val="FF0000"/>
+                <w:sz w:val="18"/>
+                <w:szCs w:val="21"/>
+              </w:rPr>
+              <w:t xml:space="preserve">T1 wants write lock on Y, T3 has the lock and is younger than T1, T3 </w:t>
+            </w:r>
+            <w:r>
+              <w:rPr>
+                <w:rFonts w:ascii="Verdana" w:hAnsi="Verdana"/>
+                <w:b/>
+                <w:color w:val="FF0000"/>
+                <w:sz w:val="18"/>
+                <w:szCs w:val="21"/>
+              </w:rPr>
+              <w:t>abort</w:t>
+            </w:r>
+          </w:p>
+        </w:tc>
+      </w:tr>
+      <w:tr>
+        <w:trPr>
+          <w:trHeight w:val="434"/>
+        </w:trPr>
+        <w:tc>
+          <w:tcPr>
+            <w:tcW w:w="862" w:type="dxa"/>
+            <w:tcBorders>
+              <w:top w:val="single" w:sz="4" w:space="0" w:color="auto"/>
+              <w:left w:val="single" w:sz="4" w:space="0" w:color="auto"/>
+              <w:bottom w:val="single" w:sz="4" w:space="0" w:color="auto"/>
+              <w:right w:val="single" w:sz="4" w:space="0" w:color="auto"/>
+            </w:tcBorders>
+            <w:hideMark/>
+          </w:tcPr>
+          <w:p>
+            <w:pPr>
+              <w:spacing w:after="160" w:line="256" w:lineRule="auto"/>
+              <w:jc w:val="center"/>
+              <w:rPr>
+                <w:rFonts w:ascii="Verdana" w:hAnsi="Verdana"/>
+                <w:sz w:val="20"/>
+                <w:szCs w:val="21"/>
+              </w:rPr>
+            </w:pPr>
+            <w:r>
+              <w:rPr>
+                <w:rFonts w:ascii="Verdana" w:hAnsi="Verdana"/>
+                <w:sz w:val="20"/>
+                <w:szCs w:val="21"/>
+              </w:rPr>
+              <w:t>t5</w:t>
+            </w:r>
+          </w:p>
+        </w:tc>
+        <w:tc>
+          <w:tcPr>
+            <w:tcW w:w="9152" w:type="dxa"/>
+            <w:tcBorders>
+              <w:top w:val="single" w:sz="4" w:space="0" w:color="auto"/>
+              <w:left w:val="single" w:sz="4" w:space="0" w:color="auto"/>
+              <w:bottom w:val="single" w:sz="4" w:space="0" w:color="auto"/>
+              <w:right w:val="single" w:sz="4" w:space="0" w:color="auto"/>
+            </w:tcBorders>
+            <w:hideMark/>
+          </w:tcPr>
+          <w:p>
+            <w:pPr>
+              <w:spacing w:after="160" w:line="256" w:lineRule="auto"/>
+              <w:rPr>
+                <w:rFonts w:ascii="Verdana" w:hAnsi="Verdana"/>
+                <w:sz w:val="20"/>
+                <w:szCs w:val="21"/>
+              </w:rPr>
+            </w:pPr>
+            <w:r>
+              <w:rPr>
+                <w:rFonts w:ascii="Verdana" w:hAnsi="Verdana"/>
+                <w:color w:val="FF0000"/>
+                <w:sz w:val="18"/>
+                <w:szCs w:val="21"/>
+              </w:rPr>
+              <w:t>T1 commits &amp; releases lock X and Y</w:t>
+            </w:r>
+          </w:p>
+        </w:tc>
+      </w:tr>
+      <w:tr>
+        <w:trPr>
+          <w:trHeight w:val="434"/>
+        </w:trPr>
+        <w:tc>
+          <w:tcPr>
+            <w:tcW w:w="862" w:type="dxa"/>
+            <w:tcBorders>
+              <w:top w:val="single" w:sz="4" w:space="0" w:color="auto"/>
+              <w:left w:val="single" w:sz="4" w:space="0" w:color="auto"/>
+              <w:bottom w:val="single" w:sz="4" w:space="0" w:color="auto"/>
+              <w:right w:val="single" w:sz="4" w:space="0" w:color="auto"/>
+            </w:tcBorders>
+            <w:hideMark/>
+          </w:tcPr>
+          <w:p>
+            <w:pPr>
+              <w:spacing w:after="160" w:line="256" w:lineRule="auto"/>
+              <w:jc w:val="center"/>
+              <w:rPr>
+                <w:rFonts w:ascii="Verdana" w:hAnsi="Verdana"/>
+                <w:sz w:val="20"/>
+                <w:szCs w:val="21"/>
+              </w:rPr>
+            </w:pPr>
+            <w:r>
+              <w:rPr>
+                <w:rFonts w:ascii="Verdana" w:hAnsi="Verdana"/>
+                <w:sz w:val="20"/>
+                <w:szCs w:val="21"/>
+              </w:rPr>
+              <w:t>t6</w:t>
+            </w:r>
+          </w:p>
+        </w:tc>
+        <w:tc>
+          <w:tcPr>
+            <w:tcW w:w="9152" w:type="dxa"/>
+            <w:tcBorders>
+              <w:top w:val="single" w:sz="4" w:space="0" w:color="auto"/>
+              <w:left w:val="single" w:sz="4" w:space="0" w:color="auto"/>
+              <w:bottom w:val="single" w:sz="4" w:space="0" w:color="auto"/>
+              <w:right w:val="single" w:sz="4" w:space="0" w:color="auto"/>
+            </w:tcBorders>
+            <w:hideMark/>
+          </w:tcPr>
+          <w:p>
+            <w:pPr>
+              <w:spacing w:after="160" w:line="256" w:lineRule="auto"/>
+              <w:rPr>
+                <w:rFonts w:ascii="Verdana" w:hAnsi="Verdana"/>
+                <w:sz w:val="18"/>
+                <w:szCs w:val="21"/>
+              </w:rPr>
+            </w:pPr>
+            <w:r>
+              <w:rPr>
+                <w:rFonts w:ascii="Verdana" w:hAnsi="Verdana"/>
+                <w:sz w:val="18"/>
+                <w:szCs w:val="21"/>
+              </w:rPr>
+              <w:t xml:space="preserve">T2 acquires and gets the exclusive lock on X </w:t>
+            </w:r>
+            <w:r>
+              <w:rPr>
+                <w:rFonts w:ascii="Arial" w:hAnsi="Arial" w:cs="Arial"/>
+                <w:sz w:val="18"/>
+                <w:szCs w:val="21"/>
+              </w:rPr>
+              <w:t>→</w:t>
+            </w:r>
+            <w:r>
+              <w:rPr>
+                <w:rFonts w:ascii="Verdana" w:hAnsi="Verdana"/>
+                <w:sz w:val="18"/>
+                <w:szCs w:val="21"/>
+              </w:rPr>
+              <w:t>T2:W(X)</w:t>
+            </w:r>
+          </w:p>
+        </w:tc>
+      </w:tr>
+      <w:tr>
+        <w:trPr>
+          <w:trHeight w:val="434"/>
+        </w:trPr>
+        <w:tc>
+          <w:tcPr>
+            <w:tcW w:w="862" w:type="dxa"/>
+            <w:tcBorders>
+              <w:top w:val="single" w:sz="4" w:space="0" w:color="auto"/>
+              <w:left w:val="single" w:sz="4" w:space="0" w:color="auto"/>
+              <w:bottom w:val="single" w:sz="4" w:space="0" w:color="auto"/>
+              <w:right w:val="single" w:sz="4" w:space="0" w:color="auto"/>
+            </w:tcBorders>
+            <w:hideMark/>
+          </w:tcPr>
+          <w:p>
+            <w:pPr>
+              <w:spacing w:after="160" w:line="256" w:lineRule="auto"/>
+              <w:jc w:val="center"/>
+              <w:rPr>
+                <w:rFonts w:ascii="Verdana" w:hAnsi="Verdana"/>
+                <w:sz w:val="20"/>
+                <w:szCs w:val="21"/>
+              </w:rPr>
+            </w:pPr>
+            <w:r>
+              <w:rPr>
+                <w:rFonts w:ascii="Verdana" w:hAnsi="Verdana"/>
+                <w:sz w:val="20"/>
+                <w:szCs w:val="21"/>
+              </w:rPr>
+              <w:t>t7</w:t>
+            </w:r>
+          </w:p>
+        </w:tc>
+        <w:tc>
+          <w:tcPr>
+            <w:tcW w:w="9152" w:type="dxa"/>
+            <w:tcBorders>
+              <w:top w:val="single" w:sz="4" w:space="0" w:color="auto"/>
+              <w:left w:val="single" w:sz="4" w:space="0" w:color="auto"/>
+              <w:bottom w:val="single" w:sz="4" w:space="0" w:color="auto"/>
+              <w:right w:val="single" w:sz="4" w:space="0" w:color="auto"/>
+            </w:tcBorders>
+            <w:hideMark/>
+          </w:tcPr>
+          <w:p>
+            <w:pPr>
+              <w:spacing w:after="160" w:line="256" w:lineRule="auto"/>
+              <w:rPr>
+                <w:rFonts w:ascii="Verdana" w:hAnsi="Verdana"/>
+                <w:sz w:val="20"/>
+                <w:szCs w:val="21"/>
+              </w:rPr>
+            </w:pPr>
+            <w:r>
+              <w:rPr>
+                <w:rFonts w:ascii="Verdana" w:hAnsi="Verdana"/>
+                <w:sz w:val="18"/>
+                <w:szCs w:val="21"/>
+              </w:rPr>
+              <w:t xml:space="preserve">T2 gets the exclusive lock on Y </w:t>
+            </w:r>
+            <w:r>
+              <w:rPr>
+                <w:rFonts w:ascii="Arial" w:hAnsi="Arial" w:cs="Arial"/>
+                <w:sz w:val="18"/>
+                <w:szCs w:val="21"/>
+              </w:rPr>
+              <w:t>→</w:t>
+            </w:r>
+            <w:r>
+              <w:rPr>
+                <w:rFonts w:ascii="Verdana" w:hAnsi="Verdana"/>
+                <w:sz w:val="18"/>
+                <w:szCs w:val="21"/>
+              </w:rPr>
+              <w:t>T2:W(Y)</w:t>
+            </w:r>
+          </w:p>
+        </w:tc>
+      </w:tr>
+      <w:tr>
+        <w:trPr>
+          <w:trHeight w:val="434"/>
+        </w:trPr>
+        <w:tc>
+          <w:tcPr>
+            <w:tcW w:w="862" w:type="dxa"/>
+            <w:tcBorders>
+              <w:top w:val="single" w:sz="4" w:space="0" w:color="auto"/>
+              <w:left w:val="single" w:sz="4" w:space="0" w:color="auto"/>
+              <w:bottom w:val="single" w:sz="4" w:space="0" w:color="auto"/>
+              <w:right w:val="single" w:sz="4" w:space="0" w:color="auto"/>
+            </w:tcBorders>
+            <w:hideMark/>
+          </w:tcPr>
+          <w:p>
+            <w:pPr>
+              <w:spacing w:after="160" w:line="256" w:lineRule="auto"/>
+              <w:jc w:val="center"/>
+              <w:rPr>
+                <w:rFonts w:ascii="Verdana" w:hAnsi="Verdana"/>
+                <w:sz w:val="20"/>
+                <w:szCs w:val="21"/>
+              </w:rPr>
+            </w:pPr>
+            <w:r>
+              <w:rPr>
+                <w:rFonts w:ascii="Verdana" w:hAnsi="Verdana"/>
+                <w:sz w:val="20"/>
+                <w:szCs w:val="21"/>
+              </w:rPr>
+              <w:t>t8</w:t>
+            </w:r>
+          </w:p>
+        </w:tc>
+        <w:tc>
+          <w:tcPr>
+            <w:tcW w:w="9152" w:type="dxa"/>
+            <w:tcBorders>
+              <w:top w:val="single" w:sz="4" w:space="0" w:color="auto"/>
+              <w:left w:val="single" w:sz="4" w:space="0" w:color="auto"/>
+              <w:bottom w:val="single" w:sz="4" w:space="0" w:color="auto"/>
+              <w:right w:val="single" w:sz="4" w:space="0" w:color="auto"/>
+            </w:tcBorders>
+            <w:hideMark/>
+          </w:tcPr>
+          <w:p>
+            <w:pPr>
+              <w:spacing w:after="160" w:line="256" w:lineRule="auto"/>
+              <w:rPr>
+                <w:rFonts w:ascii="Verdana" w:hAnsi="Verdana"/>
+                <w:color w:val="000000" w:themeColor="text1"/>
+                <w:sz w:val="20"/>
+                <w:szCs w:val="21"/>
+              </w:rPr>
+            </w:pPr>
+            <w:r>
+              <w:rPr>
+                <w:rFonts w:ascii="Verdana" w:hAnsi="Verdana"/>
+                <w:color w:val="000000" w:themeColor="text1"/>
+                <w:sz w:val="18"/>
+                <w:szCs w:val="21"/>
+              </w:rPr>
+              <w:t>T2 commits &amp; releases lock X and Y</w:t>
+            </w:r>
+          </w:p>
+        </w:tc>
+      </w:tr>
+      <w:tr>
+        <w:trPr>
+          <w:trHeight w:val="421"/>
+        </w:trPr>
+        <w:tc>
+          <w:tcPr>
+            <w:tcW w:w="862" w:type="dxa"/>
+            <w:tcBorders>
+              <w:top w:val="single" w:sz="4" w:space="0" w:color="auto"/>
+              <w:left w:val="single" w:sz="4" w:space="0" w:color="auto"/>
+              <w:bottom w:val="single" w:sz="4" w:space="0" w:color="auto"/>
+              <w:right w:val="single" w:sz="4" w:space="0" w:color="auto"/>
+            </w:tcBorders>
+            <w:hideMark/>
+          </w:tcPr>
+          <w:p>
+            <w:pPr>
+              <w:spacing w:after="160" w:line="256" w:lineRule="auto"/>
+              <w:jc w:val="center"/>
+              <w:rPr>
+                <w:rFonts w:ascii="Verdana" w:hAnsi="Verdana"/>
+                <w:sz w:val="20"/>
+                <w:szCs w:val="21"/>
+              </w:rPr>
+            </w:pPr>
+            <w:r>
+              <w:rPr>
+                <w:rFonts w:ascii="Verdana" w:hAnsi="Verdana"/>
+                <w:sz w:val="20"/>
+                <w:szCs w:val="21"/>
+              </w:rPr>
+              <w:t>t9</w:t>
+            </w:r>
+          </w:p>
+        </w:tc>
+        <w:tc>
+          <w:tcPr>
+            <w:tcW w:w="9152" w:type="dxa"/>
+            <w:tcBorders>
+              <w:top w:val="single" w:sz="4" w:space="0" w:color="auto"/>
+              <w:left w:val="single" w:sz="4" w:space="0" w:color="auto"/>
+              <w:bottom w:val="single" w:sz="4" w:space="0" w:color="auto"/>
+              <w:right w:val="single" w:sz="4" w:space="0" w:color="auto"/>
+            </w:tcBorders>
+            <w:hideMark/>
+          </w:tcPr>
+          <w:p>
+            <w:pPr>
+              <w:spacing w:after="160" w:line="256" w:lineRule="auto"/>
+              <w:rPr>
+                <w:rFonts w:ascii="Verdana" w:hAnsi="Verdana"/>
+                <w:sz w:val="20"/>
+                <w:szCs w:val="21"/>
+              </w:rPr>
+            </w:pPr>
+            <w:r>
+              <w:rPr>
+                <w:rFonts w:ascii="Verdana" w:hAnsi="Verdana"/>
+                <w:color w:val="4472C4" w:themeColor="accent1"/>
+                <w:sz w:val="18"/>
+                <w:szCs w:val="21"/>
+              </w:rPr>
+              <w:t xml:space="preserve">T3 restarts and gets exclusive lock on Y </w:t>
+            </w:r>
+            <w:r>
+              <w:rPr>
+                <w:rFonts w:ascii="Arial" w:hAnsi="Arial" w:cs="Arial"/>
+                <w:color w:val="4472C4" w:themeColor="accent1"/>
+                <w:sz w:val="18"/>
+                <w:szCs w:val="21"/>
+              </w:rPr>
+              <w:t>→</w:t>
+            </w:r>
+            <w:r>
+              <w:rPr>
+                <w:rFonts w:ascii="Verdana" w:hAnsi="Verdana"/>
+                <w:color w:val="4472C4" w:themeColor="accent1"/>
+                <w:sz w:val="18"/>
+                <w:szCs w:val="21"/>
+              </w:rPr>
+              <w:t>T3:W(Y)</w:t>
+            </w:r>
+          </w:p>
+        </w:tc>
+      </w:tr>
+      <w:tr>
+        <w:trPr>
+          <w:trHeight w:val="434"/>
+        </w:trPr>
+        <w:tc>
+          <w:tcPr>
+            <w:tcW w:w="862" w:type="dxa"/>
+            <w:tcBorders>
+              <w:top w:val="single" w:sz="4" w:space="0" w:color="auto"/>
+              <w:left w:val="single" w:sz="4" w:space="0" w:color="auto"/>
+              <w:bottom w:val="single" w:sz="4" w:space="0" w:color="auto"/>
+              <w:right w:val="single" w:sz="4" w:space="0" w:color="auto"/>
+            </w:tcBorders>
+            <w:hideMark/>
+          </w:tcPr>
+          <w:p>
+            <w:pPr>
+              <w:spacing w:after="160" w:line="256" w:lineRule="auto"/>
+              <w:jc w:val="center"/>
+              <w:rPr>
+                <w:rFonts w:ascii="Verdana" w:hAnsi="Verdana"/>
+                <w:sz w:val="20"/>
+                <w:szCs w:val="21"/>
+              </w:rPr>
+            </w:pPr>
+            <w:r>
+              <w:rPr>
+                <w:rFonts w:ascii="Verdana" w:hAnsi="Verdana"/>
+                <w:sz w:val="20"/>
+                <w:szCs w:val="21"/>
+              </w:rPr>
+              <w:t>t10</w:t>
+            </w:r>
+          </w:p>
+        </w:tc>
+        <w:tc>
+          <w:tcPr>
+            <w:tcW w:w="9152" w:type="dxa"/>
+            <w:tcBorders>
+              <w:top w:val="single" w:sz="4" w:space="0" w:color="auto"/>
+              <w:left w:val="single" w:sz="4" w:space="0" w:color="auto"/>
+              <w:bottom w:val="single" w:sz="4" w:space="0" w:color="auto"/>
+              <w:right w:val="single" w:sz="4" w:space="0" w:color="auto"/>
+            </w:tcBorders>
+            <w:hideMark/>
+          </w:tcPr>
+          <w:p>
+            <w:pPr>
+              <w:spacing w:after="160" w:line="256" w:lineRule="auto"/>
+              <w:rPr>
+                <w:rFonts w:ascii="Verdana" w:hAnsi="Verdana"/>
+                <w:color w:val="4472C4" w:themeColor="accent1"/>
+                <w:sz w:val="18"/>
+                <w:szCs w:val="21"/>
+              </w:rPr>
+            </w:pPr>
+            <w:r>
+              <w:rPr>
+                <w:rFonts w:ascii="Verdana" w:hAnsi="Verdana"/>
+                <w:color w:val="4472C4" w:themeColor="accent1"/>
+                <w:sz w:val="18"/>
+                <w:szCs w:val="21"/>
+              </w:rPr>
+              <w:t xml:space="preserve">T3 gets shared read lock on Z </w:t>
+            </w:r>
+            <w:r>
+              <w:rPr>
+                <w:rFonts w:ascii="Arial" w:hAnsi="Arial" w:cs="Arial"/>
+                <w:color w:val="4472C4" w:themeColor="accent1"/>
+                <w:sz w:val="18"/>
+                <w:szCs w:val="21"/>
+              </w:rPr>
+              <w:t>→</w:t>
+            </w:r>
+            <w:r>
+              <w:rPr>
+                <w:rFonts w:ascii="Verdana" w:hAnsi="Verdana"/>
+                <w:color w:val="4472C4" w:themeColor="accent1"/>
+                <w:sz w:val="18"/>
+                <w:szCs w:val="21"/>
+              </w:rPr>
+              <w:t>T3:R(Z)</w:t>
+            </w:r>
+          </w:p>
+        </w:tc>
+      </w:tr>
+      <w:tr>
+        <w:trPr>
+          <w:trHeight w:val="434"/>
+        </w:trPr>
+        <w:tc>
+          <w:tcPr>
+            <w:tcW w:w="862" w:type="dxa"/>
+            <w:tcBorders>
+              <w:top w:val="single" w:sz="4" w:space="0" w:color="auto"/>
+              <w:left w:val="single" w:sz="4" w:space="0" w:color="auto"/>
+              <w:bottom w:val="single" w:sz="4" w:space="0" w:color="auto"/>
+              <w:right w:val="single" w:sz="4" w:space="0" w:color="auto"/>
+            </w:tcBorders>
+            <w:hideMark/>
+          </w:tcPr>
+          <w:p>
+            <w:pPr>
+              <w:spacing w:after="160" w:line="256" w:lineRule="auto"/>
+              <w:jc w:val="center"/>
+              <w:rPr>
+                <w:rFonts w:ascii="Verdana" w:hAnsi="Verdana"/>
+                <w:sz w:val="20"/>
+                <w:szCs w:val="21"/>
+              </w:rPr>
+            </w:pPr>
+            <w:r>
+              <w:rPr>
+                <w:rFonts w:ascii="Verdana" w:hAnsi="Verdana"/>
+                <w:sz w:val="20"/>
+                <w:szCs w:val="21"/>
+              </w:rPr>
+              <w:t>t11</w:t>
+            </w:r>
+          </w:p>
+        </w:tc>
+        <w:tc>
+          <w:tcPr>
+            <w:tcW w:w="9152" w:type="dxa"/>
+            <w:tcBorders>
+              <w:top w:val="single" w:sz="4" w:space="0" w:color="auto"/>
+              <w:left w:val="single" w:sz="4" w:space="0" w:color="auto"/>
+              <w:bottom w:val="single" w:sz="4" w:space="0" w:color="auto"/>
+              <w:right w:val="single" w:sz="4" w:space="0" w:color="auto"/>
+            </w:tcBorders>
+            <w:hideMark/>
+          </w:tcPr>
+          <w:p>
+            <w:pPr>
+              <w:spacing w:after="160" w:line="256" w:lineRule="auto"/>
+              <w:rPr>
+                <w:rFonts w:ascii="Verdana" w:hAnsi="Verdana"/>
+                <w:color w:val="4472C4" w:themeColor="accent1"/>
+                <w:sz w:val="18"/>
+                <w:szCs w:val="21"/>
+              </w:rPr>
+            </w:pPr>
+            <w:r>
+              <w:rPr>
+                <w:rFonts w:ascii="Verdana" w:hAnsi="Verdana"/>
+                <w:color w:val="4472C4" w:themeColor="accent1"/>
+                <w:sz w:val="18"/>
+                <w:szCs w:val="21"/>
+              </w:rPr>
+              <w:t xml:space="preserve">T3 gets exclusive write lock on Z </w:t>
+            </w:r>
+            <w:r>
+              <w:rPr>
+                <w:rFonts w:ascii="Arial" w:hAnsi="Arial" w:cs="Arial"/>
+                <w:color w:val="4472C4" w:themeColor="accent1"/>
+                <w:sz w:val="18"/>
+                <w:szCs w:val="21"/>
+              </w:rPr>
+              <w:t>→</w:t>
+            </w:r>
+            <w:r>
+              <w:rPr>
+                <w:rFonts w:ascii="Verdana" w:hAnsi="Verdana"/>
+                <w:color w:val="4472C4" w:themeColor="accent1"/>
+                <w:sz w:val="18"/>
+                <w:szCs w:val="21"/>
+              </w:rPr>
+              <w:t>T3:W(Z)</w:t>
+            </w:r>
+          </w:p>
+        </w:tc>
+      </w:tr>
+      <w:tr>
+        <w:trPr>
+          <w:trHeight w:val="434"/>
+        </w:trPr>
+        <w:tc>
+          <w:tcPr>
+            <w:tcW w:w="862" w:type="dxa"/>
+            <w:tcBorders>
+              <w:top w:val="single" w:sz="4" w:space="0" w:color="auto"/>
+              <w:left w:val="single" w:sz="4" w:space="0" w:color="auto"/>
+              <w:bottom w:val="single" w:sz="4" w:space="0" w:color="auto"/>
+              <w:right w:val="single" w:sz="4" w:space="0" w:color="auto"/>
+            </w:tcBorders>
+            <w:hideMark/>
+          </w:tcPr>
+          <w:p>
+            <w:pPr>
+              <w:spacing w:after="160" w:line="256" w:lineRule="auto"/>
+              <w:jc w:val="center"/>
+              <w:rPr>
+                <w:rFonts w:ascii="Verdana" w:hAnsi="Verdana"/>
+                <w:sz w:val="20"/>
+                <w:szCs w:val="21"/>
+              </w:rPr>
+            </w:pPr>
+            <w:r>
+              <w:rPr>
+                <w:rFonts w:ascii="Verdana" w:hAnsi="Verdana"/>
+                <w:sz w:val="20"/>
+                <w:szCs w:val="21"/>
+              </w:rPr>
+              <w:t>t12</w:t>
+            </w:r>
+          </w:p>
+        </w:tc>
+        <w:tc>
+          <w:tcPr>
+            <w:tcW w:w="9152" w:type="dxa"/>
+            <w:tcBorders>
+              <w:top w:val="single" w:sz="4" w:space="0" w:color="auto"/>
+              <w:left w:val="single" w:sz="4" w:space="0" w:color="auto"/>
+              <w:bottom w:val="single" w:sz="4" w:space="0" w:color="auto"/>
+              <w:right w:val="single" w:sz="4" w:space="0" w:color="auto"/>
+            </w:tcBorders>
+            <w:hideMark/>
+          </w:tcPr>
+          <w:p>
+            <w:pPr>
+              <w:spacing w:after="160" w:line="256" w:lineRule="auto"/>
+              <w:rPr>
+                <w:rFonts w:ascii="Verdana" w:hAnsi="Verdana"/>
+                <w:sz w:val="20"/>
+                <w:szCs w:val="21"/>
+              </w:rPr>
+            </w:pPr>
+            <w:r>
+              <w:rPr>
+                <w:rFonts w:ascii="Verdana" w:hAnsi="Verdana"/>
+                <w:color w:val="000000" w:themeColor="text1"/>
+                <w:sz w:val="18"/>
+                <w:szCs w:val="21"/>
+              </w:rPr>
+              <w:t>T3 commits &amp; releases lock Z</w:t>
+            </w:r>
+          </w:p>
+        </w:tc>
+      </w:tr>
+    </w:tbl>
+    <w:p>
+      <w:pPr>
+        <w:spacing w:line="256" w:lineRule="auto"/>
+        <w:rPr>
+          <w:rFonts w:ascii="Verdana" w:hAnsi="Verdana"/>
+          <w:sz w:val="20"/>
+          <w:szCs w:val="21"/>
+        </w:rPr>
+      </w:pPr>
+    </w:p>
+    <w:p>
+      <w:pPr>
+        <w:autoSpaceDE w:val="0"/>
+        <w:autoSpaceDN w:val="0"/>
+        <w:adjustRightInd w:val="0"/>
+        <w:spacing w:after="0"/>
+        <w:jc w:val="both"/>
+        <w:rPr>
+          <w:rFonts w:ascii="Verdana" w:hAnsi="Verdana"/>
+          <w:sz w:val="20"/>
+          <w:szCs w:val="21"/>
+        </w:rPr>
+      </w:pPr>
+    </w:p>
+    <w:p>
+      <w:pPr>
+        <w:spacing w:after="0" w:line="240" w:lineRule="auto"/>
+        <w:ind w:left="180"/>
+        <w:rPr>
+          <w:rFonts w:ascii="Times New Roman" w:eastAsia="Times New Roman" w:hAnsi="Times New Roman" w:cs="Times New Roman"/>
+          <w:sz w:val="24"/>
+          <w:szCs w:val="24"/>
+        </w:rPr>
+      </w:pPr>
     </w:p>
     <w:p>
       <w:pPr>
@@ -1518,8 +2709,134 @@
       </w:pPr>
     </w:lvl>
   </w:abstractNum>
+  <w:abstractNum w:abstractNumId="1" w15:restartNumberingAfterBreak="0">
+    <w:nsid w:val="17C92138"/>
+    <w:multiLevelType w:val="hybridMultilevel"/>
+    <w:tmpl w:val="2EB07948"/>
+    <w:lvl w:ilvl="0" w:tplc="882442F6">
+      <w:start w:val="1"/>
+      <w:numFmt w:val="bullet"/>
+      <w:lvlText w:val="-"/>
+      <w:lvlJc w:val="left"/>
+      <w:pPr>
+        <w:ind w:left="720" w:hanging="360"/>
+      </w:pPr>
+      <w:rPr>
+        <w:rFonts w:ascii="Verdana" w:eastAsiaTheme="minorHAnsi" w:hAnsi="Verdana" w:cstheme="minorBidi" w:hint="default"/>
+        <w:sz w:val="18"/>
+      </w:rPr>
+    </w:lvl>
+    <w:lvl w:ilvl="1" w:tplc="04090003">
+      <w:start w:val="1"/>
+      <w:numFmt w:val="bullet"/>
+      <w:lvlText w:val="o"/>
+      <w:lvlJc w:val="left"/>
+      <w:pPr>
+        <w:ind w:left="1440" w:hanging="360"/>
+      </w:pPr>
+      <w:rPr>
+        <w:rFonts w:ascii="Courier New" w:hAnsi="Courier New" w:cs="Courier New" w:hint="default"/>
+      </w:rPr>
+    </w:lvl>
+    <w:lvl w:ilvl="2" w:tplc="04090005">
+      <w:start w:val="1"/>
+      <w:numFmt w:val="bullet"/>
+      <w:lvlText w:val=""/>
+      <w:lvlJc w:val="left"/>
+      <w:pPr>
+        <w:ind w:left="2160" w:hanging="360"/>
+      </w:pPr>
+      <w:rPr>
+        <w:rFonts w:ascii="Wingdings" w:hAnsi="Wingdings" w:hint="default"/>
+      </w:rPr>
+    </w:lvl>
+    <w:lvl w:ilvl="3" w:tplc="04090001">
+      <w:start w:val="1"/>
+      <w:numFmt w:val="bullet"/>
+      <w:lvlText w:val=""/>
+      <w:lvlJc w:val="left"/>
+      <w:pPr>
+        <w:ind w:left="2880" w:hanging="360"/>
+      </w:pPr>
+      <w:rPr>
+        <w:rFonts w:ascii="Symbol" w:hAnsi="Symbol" w:hint="default"/>
+      </w:rPr>
+    </w:lvl>
+    <w:lvl w:ilvl="4" w:tplc="04090003">
+      <w:start w:val="1"/>
+      <w:numFmt w:val="bullet"/>
+      <w:lvlText w:val="o"/>
+      <w:lvlJc w:val="left"/>
+      <w:pPr>
+        <w:ind w:left="3600" w:hanging="360"/>
+      </w:pPr>
+      <w:rPr>
+        <w:rFonts w:ascii="Courier New" w:hAnsi="Courier New" w:cs="Courier New" w:hint="default"/>
+      </w:rPr>
+    </w:lvl>
+    <w:lvl w:ilvl="5" w:tplc="04090005">
+      <w:start w:val="1"/>
+      <w:numFmt w:val="bullet"/>
+      <w:lvlText w:val=""/>
+      <w:lvlJc w:val="left"/>
+      <w:pPr>
+        <w:ind w:left="4320" w:hanging="360"/>
+      </w:pPr>
+      <w:rPr>
+        <w:rFonts w:ascii="Wingdings" w:hAnsi="Wingdings" w:hint="default"/>
+      </w:rPr>
+    </w:lvl>
+    <w:lvl w:ilvl="6" w:tplc="04090001">
+      <w:start w:val="1"/>
+      <w:numFmt w:val="bullet"/>
+      <w:lvlText w:val=""/>
+      <w:lvlJc w:val="left"/>
+      <w:pPr>
+        <w:ind w:left="5040" w:hanging="360"/>
+      </w:pPr>
+      <w:rPr>
+        <w:rFonts w:ascii="Symbol" w:hAnsi="Symbol" w:hint="default"/>
+      </w:rPr>
+    </w:lvl>
+    <w:lvl w:ilvl="7" w:tplc="04090003">
+      <w:start w:val="1"/>
+      <w:numFmt w:val="bullet"/>
+      <w:lvlText w:val="o"/>
+      <w:lvlJc w:val="left"/>
+      <w:pPr>
+        <w:ind w:left="5760" w:hanging="360"/>
+      </w:pPr>
+      <w:rPr>
+        <w:rFonts w:ascii="Courier New" w:hAnsi="Courier New" w:cs="Courier New" w:hint="default"/>
+      </w:rPr>
+    </w:lvl>
+    <w:lvl w:ilvl="8" w:tplc="04090005">
+      <w:start w:val="1"/>
+      <w:numFmt w:val="bullet"/>
+      <w:lvlText w:val=""/>
+      <w:lvlJc w:val="left"/>
+      <w:pPr>
+        <w:ind w:left="6480" w:hanging="360"/>
+      </w:pPr>
+      <w:rPr>
+        <w:rFonts w:ascii="Wingdings" w:hAnsi="Wingdings" w:hint="default"/>
+      </w:rPr>
+    </w:lvl>
+  </w:abstractNum>
   <w:num w:numId="1">
     <w:abstractNumId w:val="0"/>
+  </w:num>
+  <w:num w:numId="2">
+    <w:abstractNumId w:val="1"/>
+    <w:lvlOverride w:ilvl="0"/>
+    <w:lvlOverride w:ilvl="1"/>
+    <w:lvlOverride w:ilvl="2"/>
+    <w:lvlOverride w:ilvl="3"/>
+    <w:lvlOverride w:ilvl="4"/>
+    <w:lvlOverride w:ilvl="5"/>
+    <w:lvlOverride w:ilvl="6"/>
+    <w:lvlOverride w:ilvl="7"/>
+    <w:lvlOverride w:ilvl="8"/>
   </w:num>
 </w:numbering>
 </file>
@@ -2021,6 +3338,43 @@
     <w:uiPriority w:val="99"/>
     <w:rsid w:val="007964ED"/>
   </w:style>
+  <w:style w:type="paragraph" w:styleId="ListParagraph">
+    <w:name w:val="List Paragraph"/>
+    <w:basedOn w:val="Normal"/>
+    <w:uiPriority w:val="34"/>
+    <w:qFormat/>
+    <w:rsid w:val="00E321F0"/>
+    <w:pPr>
+      <w:spacing w:before="120" w:after="120" w:line="240" w:lineRule="auto"/>
+      <w:ind w:left="720"/>
+      <w:contextualSpacing/>
+    </w:pPr>
+    <w:rPr>
+      <w:rFonts w:ascii="Cambria" w:hAnsi="Cambria"/>
+      <w:sz w:val="24"/>
+      <w:szCs w:val="20"/>
+    </w:rPr>
+  </w:style>
+  <w:style w:type="table" w:styleId="TableGrid">
+    <w:name w:val="Table Grid"/>
+    <w:basedOn w:val="TableNormal"/>
+    <w:uiPriority w:val="39"/>
+    <w:rsid w:val="00E321F0"/>
+    <w:pPr>
+      <w:spacing w:after="0" w:line="240" w:lineRule="auto"/>
+    </w:pPr>
+    <w:tblPr>
+      <w:tblInd w:w="0" w:type="nil"/>
+      <w:tblBorders>
+        <w:top w:val="single" w:sz="4" w:space="0" w:color="auto"/>
+        <w:left w:val="single" w:sz="4" w:space="0" w:color="auto"/>
+        <w:bottom w:val="single" w:sz="4" w:space="0" w:color="auto"/>
+        <w:right w:val="single" w:sz="4" w:space="0" w:color="auto"/>
+        <w:insideH w:val="single" w:sz="4" w:space="0" w:color="auto"/>
+        <w:insideV w:val="single" w:sz="4" w:space="0" w:color="auto"/>
+      </w:tblBorders>
+    </w:tblPr>
+  </w:style>
 </w:styles>
 </file>
 

</xml_diff>